<commit_message>
Adiciona script, remove banco antigo e atualiza doc
</commit_message>
<xml_diff>
--- a/Documento de Especificação - Sistema de Gestão de Funcionários.docx
+++ b/Documento de Especificação - Sistema de Gestão de Funcionários.docx
@@ -531,16 +531,7 @@
           <w:sz w:val="23"/>
           <w:szCs w:val="23"/>
         </w:rPr>
-        <w:t xml:space="preserve">Setembro de </w:t>
-      </w:r>
-      <w:r>
-        <w:rPr>
-          <w:b/>
-          <w:bCs/>
-          <w:sz w:val="23"/>
-          <w:szCs w:val="23"/>
-        </w:rPr>
-        <w:t>2023</w:t>
+        <w:t>Setembro de 2023</w:t>
       </w:r>
     </w:p>
     <w:p>
@@ -1561,7 +1552,36 @@
           <w:szCs w:val="20"/>
           <w:lang w:eastAsia="pt-BR"/>
         </w:rPr>
-        <w:t xml:space="preserve"> ID nome, cargo, função e data d</w:t>
+        <w:t xml:space="preserve"> ID nome, cargo, </w:t>
+      </w:r>
+      <w:bookmarkStart w:id="2" w:name="_GoBack"/>
+      <w:r>
+        <w:rPr>
+          <w:rFonts w:ascii="Segoe UI" w:eastAsia="Times New Roman" w:hAnsi="Segoe UI" w:cs="Segoe UI"/>
+          <w:sz w:val="20"/>
+          <w:szCs w:val="20"/>
+          <w:lang w:eastAsia="pt-BR"/>
+        </w:rPr>
+        <w:t>telefone</w:t>
+      </w:r>
+      <w:r>
+        <w:rPr>
+          <w:rFonts w:ascii="Segoe UI" w:eastAsia="Times New Roman" w:hAnsi="Segoe UI" w:cs="Segoe UI"/>
+          <w:sz w:val="20"/>
+          <w:szCs w:val="20"/>
+          <w:lang w:eastAsia="pt-BR"/>
+        </w:rPr>
+        <w:t xml:space="preserve"> </w:t>
+      </w:r>
+      <w:bookmarkEnd w:id="2"/>
+      <w:r>
+        <w:rPr>
+          <w:rFonts w:ascii="Segoe UI" w:eastAsia="Times New Roman" w:hAnsi="Segoe UI" w:cs="Segoe UI"/>
+          <w:sz w:val="20"/>
+          <w:szCs w:val="20"/>
+          <w:lang w:eastAsia="pt-BR"/>
+        </w:rPr>
+        <w:t>e data d</w:t>
       </w:r>
       <w:r>
         <w:rPr>
@@ -2238,27 +2258,7 @@
           <w:szCs w:val="20"/>
           <w:lang w:eastAsia="pt-BR"/>
         </w:rPr>
-        <w:t>RNF0</w:t>
-      </w:r>
-      <w:r>
-        <w:rPr>
-          <w:rFonts w:ascii="Segoe UI" w:eastAsia="Times New Roman" w:hAnsi="Segoe UI" w:cs="Segoe UI"/>
-          <w:b/>
-          <w:sz w:val="20"/>
-          <w:szCs w:val="20"/>
-          <w:lang w:eastAsia="pt-BR"/>
-        </w:rPr>
-        <w:t>4</w:t>
-      </w:r>
-      <w:r>
-        <w:rPr>
-          <w:rFonts w:ascii="Segoe UI" w:eastAsia="Times New Roman" w:hAnsi="Segoe UI" w:cs="Segoe UI"/>
-          <w:b/>
-          <w:sz w:val="20"/>
-          <w:szCs w:val="20"/>
-          <w:lang w:eastAsia="pt-BR"/>
-        </w:rPr>
-        <w:t xml:space="preserve"> - Desempenho:</w:t>
+        <w:t>RNF04 - Desempenho:</w:t>
       </w:r>
     </w:p>
     <w:p>
@@ -2876,7 +2876,7 @@
           <w:szCs w:val="20"/>
         </w:rPr>
       </w:pPr>
-      <w:bookmarkStart w:id="2" w:name="_Toc146174284"/>
+      <w:bookmarkStart w:id="3" w:name="_Toc146174284"/>
       <w:r>
         <w:rPr>
           <w:rFonts w:ascii="Segoe UI" w:hAnsi="Segoe UI" w:cs="Segoe UI"/>
@@ -2895,7 +2895,7 @@
         </w:rPr>
         <w:t>CASOS DE USO</w:t>
       </w:r>
-      <w:bookmarkEnd w:id="2"/>
+      <w:bookmarkEnd w:id="3"/>
     </w:p>
     <w:p>
       <w:pPr>
@@ -4294,7 +4294,7 @@
           <w:szCs w:val="20"/>
         </w:rPr>
       </w:pPr>
-      <w:bookmarkStart w:id="3" w:name="_Toc146174285"/>
+      <w:bookmarkStart w:id="4" w:name="_Toc146174285"/>
       <w:r>
         <w:rPr>
           <w:rFonts w:ascii="Segoe UI" w:hAnsi="Segoe UI" w:cs="Segoe UI"/>
@@ -4304,7 +4304,7 @@
         </w:rPr>
         <w:t>ARQUIETURA</w:t>
       </w:r>
-      <w:bookmarkEnd w:id="3"/>
+      <w:bookmarkEnd w:id="4"/>
     </w:p>
     <w:p>
       <w:pPr>
@@ -4469,7 +4469,7 @@
           <w:szCs w:val="20"/>
         </w:rPr>
       </w:pPr>
-      <w:bookmarkStart w:id="4" w:name="_Toc146174286"/>
+      <w:bookmarkStart w:id="5" w:name="_Toc146174286"/>
       <w:r>
         <w:rPr>
           <w:rFonts w:ascii="Segoe UI" w:hAnsi="Segoe UI" w:cs="Segoe UI"/>
@@ -4479,7 +4479,7 @@
         </w:rPr>
         <w:t>ANEXO</w:t>
       </w:r>
-      <w:bookmarkEnd w:id="4"/>
+      <w:bookmarkEnd w:id="5"/>
     </w:p>
     <w:p>
       <w:pPr>
@@ -4514,7 +4514,7 @@
           <w:szCs w:val="20"/>
         </w:rPr>
       </w:pPr>
-      <w:bookmarkStart w:id="5" w:name="_Toc146174287"/>
+      <w:bookmarkStart w:id="6" w:name="_Toc146174287"/>
       <w:r>
         <w:rPr>
           <w:rFonts w:ascii="Segoe UI" w:hAnsi="Segoe UI" w:cs="Segoe UI"/>
@@ -4533,7 +4533,7 @@
         </w:rPr>
         <w:t>:</w:t>
       </w:r>
-      <w:bookmarkEnd w:id="5"/>
+      <w:bookmarkEnd w:id="6"/>
     </w:p>
     <w:p>
       <w:pPr>
@@ -4600,7 +4600,7 @@
           <w:szCs w:val="20"/>
         </w:rPr>
       </w:pPr>
-      <w:bookmarkStart w:id="6" w:name="_Toc146174288"/>
+      <w:bookmarkStart w:id="7" w:name="_Toc146174288"/>
       <w:r>
         <w:rPr>
           <w:rFonts w:ascii="Segoe UI" w:hAnsi="Segoe UI" w:cs="Segoe UI"/>
@@ -4610,7 +4610,7 @@
         </w:rPr>
         <w:t>Estrutura da tabela</w:t>
       </w:r>
-      <w:bookmarkEnd w:id="6"/>
+      <w:bookmarkEnd w:id="7"/>
     </w:p>
     <w:p>
       <w:pPr>
@@ -4681,7 +4681,6 @@
           <w:szCs w:val="20"/>
         </w:rPr>
       </w:pPr>
-      <w:bookmarkStart w:id="7" w:name="_GoBack"/>
       <w:r>
         <w:rPr>
           <w:rFonts w:ascii="Segoe UI" w:hAnsi="Segoe UI" w:cs="Segoe UI"/>
@@ -4732,7 +4731,6 @@
           </wp:inline>
         </w:drawing>
       </w:r>
-      <w:bookmarkEnd w:id="7"/>
     </w:p>
     <w:sectPr>
       <w:type w:val="continuous"/>
@@ -11491,7 +11489,7 @@
 </file>
 
 <file path=customXml/itemProps1.xml><?xml version="1.0" encoding="utf-8"?>
-<ds:datastoreItem xmlns:ds="http://schemas.openxmlformats.org/officeDocument/2006/customXml" ds:itemID="{E6EAC459-35CB-4D66-B921-5E3BDDFAE28C}">
+<ds:datastoreItem xmlns:ds="http://schemas.openxmlformats.org/officeDocument/2006/customXml" ds:itemID="{B80FC0AC-F817-4312-885C-44D0F95EC20C}">
   <ds:schemaRefs>
     <ds:schemaRef ds:uri="http://schemas.openxmlformats.org/officeDocument/2006/bibliography"/>
   </ds:schemaRefs>

</xml_diff>